<commit_message>
Revisão paper. Gráficos arrumados.
</commit_message>
<xml_diff>
--- a/paper_final/CompletePaper_mod_aacs_3_mod_vitors_3_Revisao_Claubia_vitors_2.docx
+++ b/paper_final/CompletePaper_mod_aacs_3_mod_vitors_3_Revisao_Claubia_vitors_2.docx
@@ -1783,6 +1783,9 @@
         <w:fldChar w:fldCharType="separate"/>
       </w:r>
       <w:r>
+        <w:rPr>
+          <w:noProof/>
+        </w:rPr>
         <w:t>1</w:t>
       </w:r>
       <w:r>
@@ -13322,9 +13325,9 @@
               <w:lastRenderedPageBreak/>
               <w:drawing>
                 <wp:inline distT="0" distB="0" distL="0" distR="0">
-                  <wp:extent cx="3036904" cy="3240000"/>
-                  <wp:effectExtent l="19050" t="0" r="0" b="0"/>
-                  <wp:docPr id="45" name="Imagem 44" descr="T_x_all_square.eps"/>
+                  <wp:extent cx="3119420" cy="3240000"/>
+                  <wp:effectExtent l="19050" t="0" r="4780" b="0"/>
+                  <wp:docPr id="56" name="Imagem 55" descr="T_x_all_square_mod.eps"/>
                   <wp:cNvGraphicFramePr>
                     <a:graphicFrameLocks xmlns:a="http://schemas.openxmlformats.org/drawingml/2006/main" noChangeAspect="1"/>
                   </wp:cNvGraphicFramePr>
@@ -13332,7 +13335,7 @@
                     <a:graphicData uri="http://schemas.openxmlformats.org/drawingml/2006/picture">
                       <pic:pic xmlns:pic="http://schemas.openxmlformats.org/drawingml/2006/picture">
                         <pic:nvPicPr>
-                          <pic:cNvPr id="0" name="T_x_all_square.eps"/>
+                          <pic:cNvPr id="0" name="T_x_all_square_mod.eps"/>
                           <pic:cNvPicPr/>
                         </pic:nvPicPr>
                         <pic:blipFill>
@@ -13344,7 +13347,7 @@
                         <pic:spPr>
                           <a:xfrm>
                             <a:off x="0" y="0"/>
-                            <a:ext cx="3036904" cy="3240000"/>
+                            <a:ext cx="3119420" cy="3240000"/>
                           </a:xfrm>
                           <a:prstGeom prst="rect">
                             <a:avLst/>
@@ -13375,9 +13378,9 @@
               </w:rPr>
               <w:drawing>
                 <wp:inline distT="0" distB="0" distL="0" distR="0">
-                  <wp:extent cx="3008295" cy="3240000"/>
-                  <wp:effectExtent l="19050" t="0" r="1605" b="0"/>
-                  <wp:docPr id="46" name="Imagem 45" descr="T_z_all_square.eps"/>
+                  <wp:extent cx="3079973" cy="3240000"/>
+                  <wp:effectExtent l="19050" t="0" r="6127" b="0"/>
+                  <wp:docPr id="55" name="Imagem 54" descr="T_z_all_square_mod.eps"/>
                   <wp:cNvGraphicFramePr>
                     <a:graphicFrameLocks xmlns:a="http://schemas.openxmlformats.org/drawingml/2006/main" noChangeAspect="1"/>
                   </wp:cNvGraphicFramePr>
@@ -13385,7 +13388,7 @@
                     <a:graphicData uri="http://schemas.openxmlformats.org/drawingml/2006/picture">
                       <pic:pic xmlns:pic="http://schemas.openxmlformats.org/drawingml/2006/picture">
                         <pic:nvPicPr>
-                          <pic:cNvPr id="0" name="T_z_all_square.eps"/>
+                          <pic:cNvPr id="0" name="T_z_all_square_mod.eps"/>
                           <pic:cNvPicPr/>
                         </pic:nvPicPr>
                         <pic:blipFill>
@@ -13397,7 +13400,7 @@
                         <pic:spPr>
                           <a:xfrm>
                             <a:off x="0" y="0"/>
-                            <a:ext cx="3008295" cy="3240000"/>
+                            <a:ext cx="3079973" cy="3240000"/>
                           </a:xfrm>
                           <a:prstGeom prst="rect">
                             <a:avLst/>
@@ -13476,9 +13479,9 @@
               </w:rPr>
               <w:drawing>
                 <wp:inline distT="0" distB="0" distL="0" distR="0">
-                  <wp:extent cx="3008187" cy="3240000"/>
-                  <wp:effectExtent l="19050" t="0" r="1713" b="0"/>
-                  <wp:docPr id="47" name="Imagem 46" descr="Q_x_all_square.eps"/>
+                  <wp:extent cx="3075724" cy="3240000"/>
+                  <wp:effectExtent l="19050" t="0" r="0" b="0"/>
+                  <wp:docPr id="53" name="Imagem 52" descr="Q_x_all_square_mod.eps"/>
                   <wp:cNvGraphicFramePr>
                     <a:graphicFrameLocks xmlns:a="http://schemas.openxmlformats.org/drawingml/2006/main" noChangeAspect="1"/>
                   </wp:cNvGraphicFramePr>
@@ -13486,7 +13489,7 @@
                     <a:graphicData uri="http://schemas.openxmlformats.org/drawingml/2006/picture">
                       <pic:pic xmlns:pic="http://schemas.openxmlformats.org/drawingml/2006/picture">
                         <pic:nvPicPr>
-                          <pic:cNvPr id="0" name="Q_x_all_square.eps"/>
+                          <pic:cNvPr id="0" name="Q_x_all_square_mod.eps"/>
                           <pic:cNvPicPr/>
                         </pic:nvPicPr>
                         <pic:blipFill>
@@ -13498,7 +13501,7 @@
                         <pic:spPr>
                           <a:xfrm>
                             <a:off x="0" y="0"/>
-                            <a:ext cx="3008187" cy="3240000"/>
+                            <a:ext cx="3075724" cy="3240000"/>
                           </a:xfrm>
                           <a:prstGeom prst="rect">
                             <a:avLst/>
@@ -13528,9 +13531,9 @@
               </w:rPr>
               <w:drawing>
                 <wp:inline distT="0" distB="0" distL="0" distR="0">
-                  <wp:extent cx="3008188" cy="3240000"/>
-                  <wp:effectExtent l="19050" t="0" r="1712" b="0"/>
-                  <wp:docPr id="48" name="Imagem 47" descr="Q_z_all_square.eps"/>
+                  <wp:extent cx="3119684" cy="3240000"/>
+                  <wp:effectExtent l="19050" t="0" r="4516" b="0"/>
+                  <wp:docPr id="54" name="Imagem 53" descr="Q_z_all_square_mod.eps"/>
                   <wp:cNvGraphicFramePr>
                     <a:graphicFrameLocks xmlns:a="http://schemas.openxmlformats.org/drawingml/2006/main" noChangeAspect="1"/>
                   </wp:cNvGraphicFramePr>
@@ -13538,7 +13541,7 @@
                     <a:graphicData uri="http://schemas.openxmlformats.org/drawingml/2006/picture">
                       <pic:pic xmlns:pic="http://schemas.openxmlformats.org/drawingml/2006/picture">
                         <pic:nvPicPr>
-                          <pic:cNvPr id="0" name="Q_z_all_square.eps"/>
+                          <pic:cNvPr id="0" name="Q_z_all_square_mod.eps"/>
                           <pic:cNvPicPr/>
                         </pic:nvPicPr>
                         <pic:blipFill>
@@ -13550,7 +13553,7 @@
                         <pic:spPr>
                           <a:xfrm>
                             <a:off x="0" y="0"/>
-                            <a:ext cx="3008188" cy="3240000"/>
+                            <a:ext cx="3119684" cy="3240000"/>
                           </a:xfrm>
                           <a:prstGeom prst="rect">
                             <a:avLst/>
@@ -23314,7 +23317,7 @@
 </file>
 
 <file path=customXml/itemProps1.xml><?xml version="1.0" encoding="utf-8"?>
-<ds:datastoreItem xmlns:ds="http://schemas.openxmlformats.org/officeDocument/2006/customXml" ds:itemID="{50D85650-AFE0-4D71-8C09-050BFAB69E4D}">
+<ds:datastoreItem xmlns:ds="http://schemas.openxmlformats.org/officeDocument/2006/customXml" ds:itemID="{245E7BA5-8522-4D89-977E-0D96606C386E}">
   <ds:schemaRefs>
     <ds:schemaRef ds:uri="http://schemas.openxmlformats.org/officeDocument/2006/bibliography"/>
   </ds:schemaRefs>

</xml_diff>